<commit_message>
atualizacoes no modelo der
</commit_message>
<xml_diff>
--- a/DER/MODELO ESCOPO PROJETO Integrador DER.docx
+++ b/DER/MODELO ESCOPO PROJETO Integrador DER.docx
@@ -30,7 +30,7 @@
                     <pic:cNvPicPr preferRelativeResize="0"/>
                   </pic:nvPicPr>
                   <pic:blipFill>
-                    <a:blip r:embed="rId7"/>
+                    <a:blip r:embed="rId6"/>
                     <a:srcRect b="0" l="0" r="0" t="0"/>
                     <a:stretch>
                       <a:fillRect/>
@@ -687,7 +687,7 @@
                     <pic:cNvPicPr preferRelativeResize="0"/>
                   </pic:nvPicPr>
                   <pic:blipFill>
-                    <a:blip r:embed="rId7"/>
+                    <a:blip r:embed="rId6"/>
                     <a:srcRect b="0" l="0" r="0" t="0"/>
                     <a:stretch>
                       <a:fillRect/>
@@ -1351,12 +1351,7 @@
         <w:spacing w:before="320" w:lineRule="auto"/>
         <w:ind w:left="720" w:hanging="440"/>
         <w:jc w:val="left"/>
-        <w:rPr>
-          <w:rFonts w:ascii="Verdana" w:cs="Verdana" w:eastAsia="Verdana" w:hAnsi="Verdana"/>
-          <w:b w:val="1"/>
-          <w:sz w:val="32"/>
-          <w:szCs w:val="32"/>
-        </w:rPr>
+        <w:rPr/>
       </w:pPr>
       <w:r>
         <w:rPr>
@@ -1442,7 +1437,7 @@
           <w:szCs w:val="22"/>
           <w:rtl w:val="0"/>
         </w:rPr>
-        <w:t xml:space="preserve">No caso da tabela de Usuário, o IDUsuario é essencial como identificador único para cada usuário no sistema. O atributo Nome utilizado para identificação. O atributo Email é fundamental pois é usado como login de usuario. A senha do usuário é armazenada de forma segura, protegida por técnicas de hashing, priorizando a segurança das informações sensíveis dos usuários. A presença do atributo Foto indica a possibilidade de armazenar a foto do usuário, útil para personalização do perfil e reconhecimento visual.</w:t>
+        <w:t xml:space="preserve">No caso da tabela de Usuário, o IDUsuario é essencial como identificador único para cada usuário no sistema. O atributo Nome utilizado para identificação. O atributo Email é fundamental pois é usado como login de usuário. A senha do usuário é armazenada de forma segura, protegida por técnicas de hashing, priorizando a segurança das informações sensíveis dos usuários. A presença do atributo Foto indica a possibilidade de armazenar a foto do usuário, útil para personalização do perfil e reconhecimento visual. O atributo tipo vai permitir que a gente diferencie os usuários que estão oferecendo produtos e serviços e os que estão adquirindo.</w:t>
       </w:r>
     </w:p>
     <w:p>
@@ -1497,12 +1492,12 @@
       </w:r>
     </w:p>
     <w:sectPr>
-      <w:headerReference r:id="rId8" w:type="default"/>
-      <w:headerReference r:id="rId9" w:type="first"/>
-      <w:headerReference r:id="rId10" w:type="even"/>
-      <w:footerReference r:id="rId11" w:type="default"/>
-      <w:footerReference r:id="rId12" w:type="first"/>
-      <w:footerReference r:id="rId13" w:type="even"/>
+      <w:headerReference r:id="rId7" w:type="default"/>
+      <w:headerReference r:id="rId8" w:type="first"/>
+      <w:headerReference r:id="rId9" w:type="even"/>
+      <w:footerReference r:id="rId10" w:type="default"/>
+      <w:footerReference r:id="rId11" w:type="first"/>
+      <w:footerReference r:id="rId12" w:type="even"/>
       <w:pgSz w:h="16840" w:w="11907" w:orient="portrait"/>
       <w:pgMar w:bottom="1134" w:top="1701" w:left="1701" w:right="1134" w:header="1134" w:footer="284"/>
       <w:pgNumType w:start="14"/>
@@ -2420,19 +2415,4 @@
   </a:objectDefaults>
   <a:extraClrSchemeLst/>
 </a:theme>
-</file>
-
-<file path=customXML/item1.xml><?xml version="1.0" encoding="utf-8"?>
-<go:gDocsCustomXmlDataStorage xmlns:go="http://customooxmlschemas.google.com/" xmlns:r="http://schemas.openxmlformats.org/officeDocument/2006/relationships" uri="GoogleDocsCustomDataVersion2">
-  <go:docsCustomData xmlns:go="http://customooxmlschemas.google.com/" roundtripDataSignature="AMtx7mgcVM+tTrx87K8qyEBCVz/EBRzgiA==">CgMxLjA4AHIhMWloSlFOa05aM2dBVm4xRkFTT0xNSnJaVldSR1FSSHlw</go:docsCustomData>
-</go:gDocsCustomXmlDataStorage>
-</file>
-
-<file path=customXML/itemProps1.xml><?xml version="1.0" encoding="utf-8"?>
-<ds:datastoreItem xmlns:ds="http://schemas.openxmlformats.org/officeDocument/2006/customXml" ds:itemID="{11111111-1234-1234-1234-123412341234}">
-  <ds:schemaRefs>
-    <ds:schemaRef ds:uri="http://schemas.openxmlformats.org/officeDocument/2006/relationships"/>
-    <ds:schemaRef ds:uri="http://customooxmlschemas.google.com/"/>
-  </ds:schemaRefs>
-</ds:datastoreItem>
 </file>
</xml_diff>